<commit_message>
Added the summary and updated the iteration plan for phase 3
</commit_message>
<xml_diff>
--- a/Phase 3.docx
+++ b/Phase 3.docx
@@ -1,6 +1,6 @@
 
 <file path=word/document.xml><?xml version="1.0" encoding="utf-8"?>
-<w:document xmlns:wpc="http://schemas.microsoft.com/office/word/2010/wordprocessingCanvas" xmlns:mc="http://schemas.openxmlformats.org/markup-compatibility/2006" xmlns:o="urn:schemas-microsoft-com:office:office" xmlns:r="http://schemas.openxmlformats.org/officeDocument/2006/relationships" xmlns:m="http://schemas.openxmlformats.org/officeDocument/2006/math" xmlns:v="urn:schemas-microsoft-com:vml" xmlns:wp14="http://schemas.microsoft.com/office/word/2010/wordprocessingDrawing" xmlns:wp="http://schemas.openxmlformats.org/drawingml/2006/wordprocessingDrawing" xmlns:w10="urn:schemas-microsoft-com:office:word" xmlns:w="http://schemas.openxmlformats.org/wordprocessingml/2006/main" xmlns:w14="http://schemas.microsoft.com/office/word/2010/wordml" xmlns:w15="http://schemas.microsoft.com/office/word/2012/wordml" xmlns:wpg="http://schemas.microsoft.com/office/word/2010/wordprocessingGroup" xmlns:wpi="http://schemas.microsoft.com/office/word/2010/wordprocessingInk" xmlns:wne="http://schemas.microsoft.com/office/word/2006/wordml" xmlns:wps="http://schemas.microsoft.com/office/word/2010/wordprocessingShape" mc:Ignorable="w14 w15 wp14">
+<w:document xmlns:wpc="http://schemas.microsoft.com/office/word/2010/wordprocessingCanvas" xmlns:mc="http://schemas.openxmlformats.org/markup-compatibility/2006" xmlns:o="urn:schemas-microsoft-com:office:office" xmlns:r="http://schemas.openxmlformats.org/officeDocument/2006/relationships" xmlns:m="http://schemas.openxmlformats.org/officeDocument/2006/math" xmlns:v="urn:schemas-microsoft-com:vml" xmlns:wp14="http://schemas.microsoft.com/office/word/2010/wordprocessingDrawing" xmlns:wp="http://schemas.openxmlformats.org/drawingml/2006/wordprocessingDrawing" xmlns:w10="urn:schemas-microsoft-com:office:word" xmlns:w="http://schemas.openxmlformats.org/wordprocessingml/2006/main" xmlns:w14="http://schemas.microsoft.com/office/word/2010/wordml" xmlns:wpg="http://schemas.microsoft.com/office/word/2010/wordprocessingGroup" xmlns:wpi="http://schemas.microsoft.com/office/word/2010/wordprocessingInk" xmlns:wne="http://schemas.microsoft.com/office/word/2006/wordml" xmlns:wps="http://schemas.microsoft.com/office/word/2010/wordprocessingShape" mc:Ignorable="w14 wp14">
   <w:body>
     <w:p>
       <w:pPr>
@@ -110,8 +110,6 @@
         </w:rPr>
         <w:t>3</w:t>
       </w:r>
-      <w:bookmarkStart w:id="0" w:name="_GoBack"/>
-      <w:bookmarkEnd w:id="0"/>
     </w:p>
     <w:p>
       <w:pPr>
@@ -180,6 +178,60 @@
     <w:p>
       <w:r>
         <w:t xml:space="preserve">As we’re getting familiar with android development, we’re realizing how long features will take. As a result, we primarily had to build on our release plan from the previous phase. </w:t>
+      </w:r>
+    </w:p>
+    <w:p>
+      <w:r>
+        <w:t>___________________________________________________________________________________</w:t>
+      </w:r>
+    </w:p>
+    <w:p>
+      <w:r>
+        <w:t>Phase 3</w:t>
+      </w:r>
+      <w:r>
+        <w:t xml:space="preserve">: Firstly, we added the ability for Professors to log in and have a different welcome page from the TA. </w:t>
+      </w:r>
+      <w:r>
+        <w:t xml:space="preserve">We created the interface for the TA once they log in. They are greeted by a Welcome activity which identifies the TA that logs in and gives them access to two buttons. </w:t>
+      </w:r>
+      <w:r>
+        <w:t>The Welcome activity has o</w:t>
+      </w:r>
+      <w:r>
+        <w:t xml:space="preserve">ne button to view the courses and one button for the </w:t>
+      </w:r>
+      <w:r>
+        <w:t xml:space="preserve">TA to change their password. </w:t>
+      </w:r>
+      <w:r>
+        <w:t xml:space="preserve">When the TA clicks courses, a </w:t>
+      </w:r>
+      <w:proofErr w:type="spellStart"/>
+      <w:r>
+        <w:t>DisplayCourses</w:t>
+      </w:r>
+      <w:proofErr w:type="spellEnd"/>
+      <w:r>
+        <w:t xml:space="preserve"> activity is opened which shows a list of courses the TA teaches. When the TA selects a course, it brings the user to another activity to display the tutorial sections the TA teaches. Once a tutorial section is chosen, the TA is brought to a Tutorial Manager activity. The tutorial manager allows the TA to check the student list, display lesso</w:t>
+      </w:r>
+      <w:r>
+        <w:t>n plans and create lesson plans.</w:t>
+      </w:r>
+    </w:p>
+    <w:p>
+      <w:r>
+        <w:t xml:space="preserve">We have also implemented notifications and a way to add marks for students. Additionally, professors are able to register </w:t>
+      </w:r>
+      <w:proofErr w:type="spellStart"/>
+      <w:proofErr w:type="gramStart"/>
+      <w:r>
+        <w:t>TAs.</w:t>
+      </w:r>
+      <w:proofErr w:type="spellEnd"/>
+      <w:proofErr w:type="gramEnd"/>
+      <w:r>
+        <w:t xml:space="preserve"> We have the code for these different features, but we still have to integrate them to the main android project. Therefore for the next phase, the majority of work will be integrating the different features that we have made up.</w:t>
       </w:r>
     </w:p>
     <w:p>
@@ -1005,14 +1057,6 @@
           <w:szCs w:val="24"/>
         </w:rPr>
       </w:pPr>
-    </w:p>
-    <w:p>
-      <w:pPr>
-        <w:rPr>
-          <w:sz w:val="24"/>
-          <w:szCs w:val="24"/>
-        </w:rPr>
-      </w:pPr>
       <w:r>
         <w:rPr>
           <w:b/>
@@ -1020,14 +1064,14 @@
           <w:sz w:val="24"/>
           <w:szCs w:val="24"/>
         </w:rPr>
-        <w:t>(3)</w:t>
-      </w:r>
-      <w:r>
-        <w:rPr>
-          <w:sz w:val="24"/>
-          <w:szCs w:val="24"/>
-        </w:rPr>
-        <w:t xml:space="preserve"> As Mary (professor), I want to be able to provide lesson plans for the teaching assistants, so that they have tutorial instructions with them at all times. (</w:t>
+        <w:t>(2)</w:t>
+      </w:r>
+      <w:r>
+        <w:rPr>
+          <w:sz w:val="24"/>
+          <w:szCs w:val="24"/>
+        </w:rPr>
+        <w:t xml:space="preserve"> As Jan, (teaching assistant), I want to be able to enter grades for the students enrolled in my tutorial section, so that the grades are recorded for the professor. (</w:t>
       </w:r>
       <w:r>
         <w:rPr>
@@ -1036,7 +1080,7 @@
           <w:sz w:val="24"/>
           <w:szCs w:val="24"/>
         </w:rPr>
-        <w:t>2 weeks</w:t>
+        <w:t>1 week</w:t>
       </w:r>
       <w:r>
         <w:rPr>
@@ -1059,32 +1103,34 @@
           <w:szCs w:val="24"/>
         </w:rPr>
         <w:tab/>
-        <w:t xml:space="preserve">- Implement a way to create and save a text file. </w:t>
-      </w:r>
-    </w:p>
-    <w:p>
-      <w:pPr>
-        <w:rPr>
-          <w:sz w:val="24"/>
-          <w:szCs w:val="24"/>
-        </w:rPr>
-      </w:pPr>
-      <w:r>
-        <w:rPr>
-          <w:sz w:val="24"/>
-          <w:szCs w:val="24"/>
-        </w:rPr>
-        <w:tab/>
-        <w:t>- Implement a way to share the text file to specific users</w:t>
-      </w:r>
-    </w:p>
-    <w:p>
-      <w:pPr>
-        <w:rPr>
-          <w:sz w:val="24"/>
-          <w:szCs w:val="24"/>
-        </w:rPr>
-      </w:pPr>
+        <w:t>- Create an editable table</w:t>
+      </w:r>
+    </w:p>
+    <w:p>
+      <w:pPr>
+        <w:rPr>
+          <w:sz w:val="24"/>
+          <w:szCs w:val="24"/>
+        </w:rPr>
+      </w:pPr>
+      <w:r>
+        <w:rPr>
+          <w:sz w:val="24"/>
+          <w:szCs w:val="24"/>
+        </w:rPr>
+        <w:tab/>
+        <w:t>- Store the table</w:t>
+      </w:r>
+    </w:p>
+    <w:p>
+      <w:pPr>
+        <w:rPr>
+          <w:sz w:val="24"/>
+          <w:szCs w:val="24"/>
+        </w:rPr>
+      </w:pPr>
+      <w:bookmarkStart w:id="0" w:name="_GoBack"/>
+      <w:bookmarkEnd w:id="0"/>
       <w:r>
         <w:rPr>
           <w:sz w:val="24"/>
@@ -1177,7 +1223,6 @@
           <w:sz w:val="24"/>
           <w:szCs w:val="24"/>
         </w:rPr>
-        <w:lastRenderedPageBreak/>
         <w:t>(2)</w:t>
       </w:r>
       <w:r>
@@ -1224,6 +1269,7 @@
           <w:sz w:val="24"/>
           <w:szCs w:val="24"/>
         </w:rPr>
+        <w:lastRenderedPageBreak/>
         <w:tab/>
         <w:t>- Store instructor’s email based on course</w:t>
       </w:r>
@@ -1251,6 +1297,14 @@
           <w:szCs w:val="24"/>
         </w:rPr>
       </w:pPr>
+    </w:p>
+    <w:p>
+      <w:pPr>
+        <w:rPr>
+          <w:sz w:val="24"/>
+          <w:szCs w:val="24"/>
+        </w:rPr>
+      </w:pPr>
       <w:r>
         <w:rPr>
           <w:b/>
@@ -1258,14 +1312,14 @@
           <w:sz w:val="24"/>
           <w:szCs w:val="24"/>
         </w:rPr>
-        <w:t>(2)</w:t>
-      </w:r>
-      <w:r>
-        <w:rPr>
-          <w:sz w:val="24"/>
-          <w:szCs w:val="24"/>
-        </w:rPr>
-        <w:t xml:space="preserve"> As Jan, (teaching assistant), I want to be able to enter grades for the students enrolled in my tutorial section, so that the grades are recorded for the professor. (</w:t>
+        <w:t>(3)</w:t>
+      </w:r>
+      <w:r>
+        <w:rPr>
+          <w:sz w:val="24"/>
+          <w:szCs w:val="24"/>
+        </w:rPr>
+        <w:t xml:space="preserve"> As Mary (professor), I want to be able to provide lesson plans for the teaching assistants, so that they have tutorial instructions with them at all times. (</w:t>
       </w:r>
       <w:r>
         <w:rPr>
@@ -1274,7 +1328,7 @@
           <w:sz w:val="24"/>
           <w:szCs w:val="24"/>
         </w:rPr>
-        <w:t>1 week</w:t>
+        <w:t>2 weeks</w:t>
       </w:r>
       <w:r>
         <w:rPr>
@@ -1297,32 +1351,49 @@
           <w:szCs w:val="24"/>
         </w:rPr>
         <w:tab/>
-        <w:t>- Create an editable table</w:t>
-      </w:r>
-    </w:p>
-    <w:p>
-      <w:pPr>
-        <w:rPr>
-          <w:sz w:val="24"/>
-          <w:szCs w:val="24"/>
-        </w:rPr>
-      </w:pPr>
-      <w:r>
-        <w:rPr>
-          <w:sz w:val="24"/>
-          <w:szCs w:val="24"/>
-        </w:rPr>
-        <w:tab/>
-        <w:t>- Store the table</w:t>
-      </w:r>
-    </w:p>
-    <w:p>
-      <w:pPr>
-        <w:rPr>
-          <w:sz w:val="24"/>
-          <w:szCs w:val="24"/>
-        </w:rPr>
-      </w:pPr>
+        <w:t xml:space="preserve">- Implement a way to create and save a text file. </w:t>
+      </w:r>
+    </w:p>
+    <w:p>
+      <w:pPr>
+        <w:rPr>
+          <w:sz w:val="24"/>
+          <w:szCs w:val="24"/>
+        </w:rPr>
+      </w:pPr>
+      <w:r>
+        <w:rPr>
+          <w:sz w:val="24"/>
+          <w:szCs w:val="24"/>
+        </w:rPr>
+        <w:tab/>
+        <w:t>- Implement a way to share the text file to specific users</w:t>
+      </w:r>
+    </w:p>
+    <w:p>
+      <w:pPr>
+        <w:rPr>
+          <w:sz w:val="24"/>
+          <w:szCs w:val="24"/>
+        </w:rPr>
+      </w:pPr>
+    </w:p>
+    <w:p>
+      <w:pPr>
+        <w:rPr>
+          <w:sz w:val="24"/>
+          <w:szCs w:val="24"/>
+        </w:rPr>
+      </w:pPr>
+      <w:r>
+        <w:rPr>
+          <w:b/>
+          <w:color w:val="00B050"/>
+          <w:sz w:val="24"/>
+          <w:szCs w:val="24"/>
+        </w:rPr>
+        <w:t xml:space="preserve"> </w:t>
+      </w:r>
       <w:r>
         <w:rPr>
           <w:b/>
@@ -1581,7 +1652,7 @@
 </file>
 
 <file path=word/styles.xml><?xml version="1.0" encoding="utf-8"?>
-<w:styles xmlns:mc="http://schemas.openxmlformats.org/markup-compatibility/2006" xmlns:r="http://schemas.openxmlformats.org/officeDocument/2006/relationships" xmlns:w="http://schemas.openxmlformats.org/wordprocessingml/2006/main" xmlns:w14="http://schemas.microsoft.com/office/word/2010/wordml" xmlns:w15="http://schemas.microsoft.com/office/word/2012/wordml" mc:Ignorable="w14 w15">
+<w:styles xmlns:mc="http://schemas.openxmlformats.org/markup-compatibility/2006" xmlns:r="http://schemas.openxmlformats.org/officeDocument/2006/relationships" xmlns:w="http://schemas.openxmlformats.org/wordprocessingml/2006/main" xmlns:w14="http://schemas.microsoft.com/office/word/2010/wordml" mc:Ignorable="w14">
   <w:docDefaults>
     <w:rPrDefault>
       <w:rPr>
@@ -1597,378 +1668,360 @@
       </w:pPr>
     </w:pPrDefault>
   </w:docDefaults>
-  <w:latentStyles w:defLockedState="0" w:defUIPriority="99" w:defSemiHidden="0" w:defUnhideWhenUsed="0" w:defQFormat="0" w:count="371">
-    <w:lsdException w:name="Normal" w:uiPriority="0" w:qFormat="1"/>
-    <w:lsdException w:name="heading 1" w:uiPriority="9" w:qFormat="1"/>
-    <w:lsdException w:name="heading 2" w:semiHidden="1" w:uiPriority="9" w:unhideWhenUsed="1" w:qFormat="1"/>
-    <w:lsdException w:name="heading 3" w:semiHidden="1" w:uiPriority="9" w:unhideWhenUsed="1" w:qFormat="1"/>
-    <w:lsdException w:name="heading 4" w:semiHidden="1" w:uiPriority="9" w:unhideWhenUsed="1" w:qFormat="1"/>
-    <w:lsdException w:name="heading 5" w:semiHidden="1" w:uiPriority="9" w:unhideWhenUsed="1" w:qFormat="1"/>
-    <w:lsdException w:name="heading 6" w:semiHidden="1" w:uiPriority="9" w:unhideWhenUsed="1" w:qFormat="1"/>
-    <w:lsdException w:name="heading 7" w:semiHidden="1" w:uiPriority="9" w:unhideWhenUsed="1" w:qFormat="1"/>
-    <w:lsdException w:name="heading 8" w:semiHidden="1" w:uiPriority="9" w:unhideWhenUsed="1" w:qFormat="1"/>
-    <w:lsdException w:name="heading 9" w:semiHidden="1" w:uiPriority="9" w:unhideWhenUsed="1" w:qFormat="1"/>
-    <w:lsdException w:name="index 1" w:semiHidden="1" w:unhideWhenUsed="1"/>
-    <w:lsdException w:name="index 2" w:semiHidden="1" w:unhideWhenUsed="1"/>
-    <w:lsdException w:name="index 3" w:semiHidden="1" w:unhideWhenUsed="1"/>
-    <w:lsdException w:name="index 4" w:semiHidden="1" w:unhideWhenUsed="1"/>
-    <w:lsdException w:name="index 5" w:semiHidden="1" w:unhideWhenUsed="1"/>
-    <w:lsdException w:name="index 6" w:semiHidden="1" w:unhideWhenUsed="1"/>
-    <w:lsdException w:name="index 7" w:semiHidden="1" w:unhideWhenUsed="1"/>
-    <w:lsdException w:name="index 8" w:semiHidden="1" w:unhideWhenUsed="1"/>
-    <w:lsdException w:name="index 9" w:semiHidden="1" w:unhideWhenUsed="1"/>
-    <w:lsdException w:name="toc 1" w:semiHidden="1" w:uiPriority="39" w:unhideWhenUsed="1"/>
-    <w:lsdException w:name="toc 2" w:semiHidden="1" w:uiPriority="39" w:unhideWhenUsed="1"/>
-    <w:lsdException w:name="toc 3" w:semiHidden="1" w:uiPriority="39" w:unhideWhenUsed="1"/>
-    <w:lsdException w:name="toc 4" w:semiHidden="1" w:uiPriority="39" w:unhideWhenUsed="1"/>
-    <w:lsdException w:name="toc 5" w:semiHidden="1" w:uiPriority="39" w:unhideWhenUsed="1"/>
-    <w:lsdException w:name="toc 6" w:semiHidden="1" w:uiPriority="39" w:unhideWhenUsed="1"/>
-    <w:lsdException w:name="toc 7" w:semiHidden="1" w:uiPriority="39" w:unhideWhenUsed="1"/>
-    <w:lsdException w:name="toc 8" w:semiHidden="1" w:uiPriority="39" w:unhideWhenUsed="1"/>
-    <w:lsdException w:name="toc 9" w:semiHidden="1" w:uiPriority="39" w:unhideWhenUsed="1"/>
-    <w:lsdException w:name="Normal Indent" w:semiHidden="1" w:unhideWhenUsed="1"/>
-    <w:lsdException w:name="footnote text" w:semiHidden="1" w:unhideWhenUsed="1"/>
-    <w:lsdException w:name="annotation text" w:semiHidden="1" w:unhideWhenUsed="1"/>
-    <w:lsdException w:name="header" w:semiHidden="1" w:unhideWhenUsed="1"/>
-    <w:lsdException w:name="footer" w:semiHidden="1" w:unhideWhenUsed="1"/>
-    <w:lsdException w:name="index heading" w:semiHidden="1" w:unhideWhenUsed="1"/>
-    <w:lsdException w:name="caption" w:semiHidden="1" w:uiPriority="35" w:unhideWhenUsed="1" w:qFormat="1"/>
-    <w:lsdException w:name="table of figures" w:semiHidden="1" w:unhideWhenUsed="1"/>
-    <w:lsdException w:name="envelope address" w:semiHidden="1" w:unhideWhenUsed="1"/>
-    <w:lsdException w:name="envelope return" w:semiHidden="1" w:unhideWhenUsed="1"/>
-    <w:lsdException w:name="footnote reference" w:semiHidden="1" w:unhideWhenUsed="1"/>
-    <w:lsdException w:name="annotation reference" w:semiHidden="1" w:unhideWhenUsed="1"/>
-    <w:lsdException w:name="line number" w:semiHidden="1" w:unhideWhenUsed="1"/>
-    <w:lsdException w:name="page number" w:semiHidden="1" w:unhideWhenUsed="1"/>
-    <w:lsdException w:name="endnote reference" w:semiHidden="1" w:unhideWhenUsed="1"/>
-    <w:lsdException w:name="endnote text" w:semiHidden="1" w:unhideWhenUsed="1"/>
-    <w:lsdException w:name="table of authorities" w:semiHidden="1" w:unhideWhenUsed="1"/>
-    <w:lsdException w:name="macro" w:semiHidden="1" w:unhideWhenUsed="1"/>
-    <w:lsdException w:name="toa heading" w:semiHidden="1" w:unhideWhenUsed="1"/>
-    <w:lsdException w:name="List" w:semiHidden="1" w:unhideWhenUsed="1"/>
-    <w:lsdException w:name="List Bullet" w:semiHidden="1" w:unhideWhenUsed="1"/>
-    <w:lsdException w:name="List Number" w:semiHidden="1" w:unhideWhenUsed="1"/>
-    <w:lsdException w:name="List 2" w:semiHidden="1" w:unhideWhenUsed="1"/>
-    <w:lsdException w:name="List 3" w:semiHidden="1" w:unhideWhenUsed="1"/>
-    <w:lsdException w:name="List 4" w:semiHidden="1" w:unhideWhenUsed="1"/>
-    <w:lsdException w:name="List 5" w:semiHidden="1" w:unhideWhenUsed="1"/>
-    <w:lsdException w:name="List Bullet 2" w:semiHidden="1" w:unhideWhenUsed="1"/>
-    <w:lsdException w:name="List Bullet 3" w:semiHidden="1" w:unhideWhenUsed="1"/>
-    <w:lsdException w:name="List Bullet 4" w:semiHidden="1" w:unhideWhenUsed="1"/>
-    <w:lsdException w:name="List Bullet 5" w:semiHidden="1" w:unhideWhenUsed="1"/>
-    <w:lsdException w:name="List Number 2" w:semiHidden="1" w:unhideWhenUsed="1"/>
-    <w:lsdException w:name="List Number 3" w:semiHidden="1" w:unhideWhenUsed="1"/>
-    <w:lsdException w:name="List Number 4" w:semiHidden="1" w:unhideWhenUsed="1"/>
-    <w:lsdException w:name="List Number 5" w:semiHidden="1" w:unhideWhenUsed="1"/>
-    <w:lsdException w:name="Title" w:uiPriority="10" w:qFormat="1"/>
-    <w:lsdException w:name="Closing" w:semiHidden="1" w:unhideWhenUsed="1"/>
-    <w:lsdException w:name="Signature" w:semiHidden="1" w:unhideWhenUsed="1"/>
-    <w:lsdException w:name="Default Paragraph Font" w:semiHidden="1" w:uiPriority="1" w:unhideWhenUsed="1"/>
-    <w:lsdException w:name="Body Text" w:semiHidden="1" w:unhideWhenUsed="1"/>
-    <w:lsdException w:name="Body Text Indent" w:semiHidden="1" w:unhideWhenUsed="1"/>
-    <w:lsdException w:name="List Continue" w:semiHidden="1" w:unhideWhenUsed="1"/>
-    <w:lsdException w:name="List Continue 2" w:semiHidden="1" w:unhideWhenUsed="1"/>
-    <w:lsdException w:name="List Continue 3" w:semiHidden="1" w:unhideWhenUsed="1"/>
-    <w:lsdException w:name="List Continue 4" w:semiHidden="1" w:unhideWhenUsed="1"/>
-    <w:lsdException w:name="List Continue 5" w:semiHidden="1" w:unhideWhenUsed="1"/>
-    <w:lsdException w:name="Message Header" w:semiHidden="1" w:unhideWhenUsed="1"/>
-    <w:lsdException w:name="Subtitle" w:uiPriority="11" w:qFormat="1"/>
-    <w:lsdException w:name="Salutation" w:semiHidden="1" w:unhideWhenUsed="1"/>
-    <w:lsdException w:name="Date" w:semiHidden="1" w:unhideWhenUsed="1"/>
-    <w:lsdException w:name="Body Text First Indent" w:semiHidden="1" w:unhideWhenUsed="1"/>
-    <w:lsdException w:name="Body Text First Indent 2" w:semiHidden="1" w:unhideWhenUsed="1"/>
-    <w:lsdException w:name="Note Heading" w:semiHidden="1" w:unhideWhenUsed="1"/>
-    <w:lsdException w:name="Body Text 2" w:semiHidden="1" w:unhideWhenUsed="1"/>
-    <w:lsdException w:name="Body Text 3" w:semiHidden="1" w:unhideWhenUsed="1"/>
-    <w:lsdException w:name="Body Text Indent 2" w:semiHidden="1" w:unhideWhenUsed="1"/>
-    <w:lsdException w:name="Body Text Indent 3" w:semiHidden="1" w:unhideWhenUsed="1"/>
-    <w:lsdException w:name="Block Text" w:semiHidden="1" w:unhideWhenUsed="1"/>
-    <w:lsdException w:name="Hyperlink" w:semiHidden="1" w:unhideWhenUsed="1"/>
-    <w:lsdException w:name="FollowedHyperlink" w:semiHidden="1" w:unhideWhenUsed="1"/>
-    <w:lsdException w:name="Strong" w:uiPriority="22" w:qFormat="1"/>
-    <w:lsdException w:name="Emphasis" w:uiPriority="20" w:qFormat="1"/>
-    <w:lsdException w:name="Document Map" w:semiHidden="1" w:unhideWhenUsed="1"/>
-    <w:lsdException w:name="Plain Text" w:semiHidden="1" w:unhideWhenUsed="1"/>
-    <w:lsdException w:name="E-mail Signature" w:semiHidden="1" w:unhideWhenUsed="1"/>
-    <w:lsdException w:name="HTML Top of Form" w:semiHidden="1" w:unhideWhenUsed="1"/>
-    <w:lsdException w:name="HTML Bottom of Form" w:semiHidden="1" w:unhideWhenUsed="1"/>
-    <w:lsdException w:name="Normal (Web)" w:semiHidden="1" w:unhideWhenUsed="1"/>
-    <w:lsdException w:name="HTML Acronym" w:semiHidden="1" w:unhideWhenUsed="1"/>
-    <w:lsdException w:name="HTML Address" w:semiHidden="1" w:unhideWhenUsed="1"/>
-    <w:lsdException w:name="HTML Cite" w:semiHidden="1" w:unhideWhenUsed="1"/>
-    <w:lsdException w:name="HTML Code" w:semiHidden="1" w:unhideWhenUsed="1"/>
-    <w:lsdException w:name="HTML Definition" w:semiHidden="1" w:unhideWhenUsed="1"/>
-    <w:lsdException w:name="HTML Keyboard" w:semiHidden="1" w:unhideWhenUsed="1"/>
-    <w:lsdException w:name="HTML Preformatted" w:semiHidden="1" w:unhideWhenUsed="1"/>
-    <w:lsdException w:name="HTML Sample" w:semiHidden="1" w:unhideWhenUsed="1"/>
-    <w:lsdException w:name="HTML Typewriter" w:semiHidden="1" w:unhideWhenUsed="1"/>
-    <w:lsdException w:name="HTML Variable" w:semiHidden="1" w:unhideWhenUsed="1"/>
-    <w:lsdException w:name="Normal Table" w:semiHidden="1" w:unhideWhenUsed="1"/>
-    <w:lsdException w:name="annotation subject" w:semiHidden="1" w:unhideWhenUsed="1"/>
-    <w:lsdException w:name="No List" w:semiHidden="1" w:unhideWhenUsed="1"/>
-    <w:lsdException w:name="Outline List 1" w:semiHidden="1" w:unhideWhenUsed="1"/>
-    <w:lsdException w:name="Outline List 2" w:semiHidden="1" w:unhideWhenUsed="1"/>
-    <w:lsdException w:name="Outline List 3" w:semiHidden="1" w:unhideWhenUsed="1"/>
-    <w:lsdException w:name="Table Simple 1" w:semiHidden="1" w:unhideWhenUsed="1"/>
-    <w:lsdException w:name="Table Simple 2" w:semiHidden="1" w:unhideWhenUsed="1"/>
-    <w:lsdException w:name="Table Simple 3" w:semiHidden="1" w:unhideWhenUsed="1"/>
-    <w:lsdException w:name="Table Classic 1" w:semiHidden="1" w:unhideWhenUsed="1"/>
-    <w:lsdException w:name="Table Classic 2" w:semiHidden="1" w:unhideWhenUsed="1"/>
-    <w:lsdException w:name="Table Classic 3" w:semiHidden="1" w:unhideWhenUsed="1"/>
-    <w:lsdException w:name="Table Classic 4" w:semiHidden="1" w:unhideWhenUsed="1"/>
-    <w:lsdException w:name="Table Colorful 1" w:semiHidden="1" w:unhideWhenUsed="1"/>
-    <w:lsdException w:name="Table Colorful 2" w:semiHidden="1" w:unhideWhenUsed="1"/>
-    <w:lsdException w:name="Table Colorful 3" w:semiHidden="1" w:unhideWhenUsed="1"/>
-    <w:lsdException w:name="Table Columns 1" w:semiHidden="1" w:unhideWhenUsed="1"/>
-    <w:lsdException w:name="Table Columns 2" w:semiHidden="1" w:unhideWhenUsed="1"/>
-    <w:lsdException w:name="Table Columns 3" w:semiHidden="1" w:unhideWhenUsed="1"/>
-    <w:lsdException w:name="Table Columns 4" w:semiHidden="1" w:unhideWhenUsed="1"/>
-    <w:lsdException w:name="Table Columns 5" w:semiHidden="1" w:unhideWhenUsed="1"/>
-    <w:lsdException w:name="Table Grid 1" w:semiHidden="1" w:unhideWhenUsed="1"/>
-    <w:lsdException w:name="Table Grid 2" w:semiHidden="1" w:unhideWhenUsed="1"/>
-    <w:lsdException w:name="Table Grid 3" w:semiHidden="1" w:unhideWhenUsed="1"/>
-    <w:lsdException w:name="Table Grid 4" w:semiHidden="1" w:unhideWhenUsed="1"/>
-    <w:lsdException w:name="Table Grid 5" w:semiHidden="1" w:unhideWhenUsed="1"/>
-    <w:lsdException w:name="Table Grid 6" w:semiHidden="1" w:unhideWhenUsed="1"/>
-    <w:lsdException w:name="Table Grid 7" w:semiHidden="1" w:unhideWhenUsed="1"/>
-    <w:lsdException w:name="Table Grid 8" w:semiHidden="1" w:unhideWhenUsed="1"/>
-    <w:lsdException w:name="Table List 1" w:semiHidden="1" w:unhideWhenUsed="1"/>
-    <w:lsdException w:name="Table List 2" w:semiHidden="1" w:unhideWhenUsed="1"/>
-    <w:lsdException w:name="Table List 3" w:semiHidden="1" w:unhideWhenUsed="1"/>
-    <w:lsdException w:name="Table List 4" w:semiHidden="1" w:unhideWhenUsed="1"/>
-    <w:lsdException w:name="Table List 5" w:semiHidden="1" w:unhideWhenUsed="1"/>
-    <w:lsdException w:name="Table List 6" w:semiHidden="1" w:unhideWhenUsed="1"/>
-    <w:lsdException w:name="Table List 7" w:semiHidden="1" w:unhideWhenUsed="1"/>
-    <w:lsdException w:name="Table List 8" w:semiHidden="1" w:unhideWhenUsed="1"/>
-    <w:lsdException w:name="Table 3D effects 1" w:semiHidden="1" w:unhideWhenUsed="1"/>
-    <w:lsdException w:name="Table 3D effects 2" w:semiHidden="1" w:unhideWhenUsed="1"/>
-    <w:lsdException w:name="Table 3D effects 3" w:semiHidden="1" w:unhideWhenUsed="1"/>
-    <w:lsdException w:name="Table Contemporary" w:semiHidden="1" w:unhideWhenUsed="1"/>
-    <w:lsdException w:name="Table Elegant" w:semiHidden="1" w:unhideWhenUsed="1"/>
-    <w:lsdException w:name="Table Professional" w:semiHidden="1" w:unhideWhenUsed="1"/>
-    <w:lsdException w:name="Table Subtle 1" w:semiHidden="1" w:unhideWhenUsed="1"/>
-    <w:lsdException w:name="Table Subtle 2" w:semiHidden="1" w:unhideWhenUsed="1"/>
-    <w:lsdException w:name="Table Web 1" w:semiHidden="1" w:unhideWhenUsed="1"/>
-    <w:lsdException w:name="Table Web 2" w:semiHidden="1" w:unhideWhenUsed="1"/>
-    <w:lsdException w:name="Table Web 3" w:semiHidden="1" w:unhideWhenUsed="1"/>
-    <w:lsdException w:name="Balloon Text" w:semiHidden="1" w:unhideWhenUsed="1"/>
-    <w:lsdException w:name="Table Grid" w:uiPriority="59"/>
-    <w:lsdException w:name="Table Theme" w:semiHidden="1" w:unhideWhenUsed="1"/>
-    <w:lsdException w:name="Placeholder Text" w:semiHidden="1"/>
-    <w:lsdException w:name="No Spacing" w:uiPriority="1" w:qFormat="1"/>
-    <w:lsdException w:name="Light Shading" w:uiPriority="60"/>
-    <w:lsdException w:name="Light List" w:uiPriority="61"/>
-    <w:lsdException w:name="Light Grid" w:uiPriority="62"/>
-    <w:lsdException w:name="Medium Shading 1" w:uiPriority="63"/>
-    <w:lsdException w:name="Medium Shading 2" w:uiPriority="64"/>
-    <w:lsdException w:name="Medium List 1" w:uiPriority="65"/>
-    <w:lsdException w:name="Medium List 2" w:uiPriority="66"/>
-    <w:lsdException w:name="Medium Grid 1" w:uiPriority="67"/>
-    <w:lsdException w:name="Medium Grid 2" w:uiPriority="68"/>
-    <w:lsdException w:name="Medium Grid 3" w:uiPriority="69"/>
-    <w:lsdException w:name="Dark List" w:uiPriority="70"/>
-    <w:lsdException w:name="Colorful Shading" w:uiPriority="71"/>
-    <w:lsdException w:name="Colorful List" w:uiPriority="72"/>
-    <w:lsdException w:name="Colorful Grid" w:uiPriority="73"/>
-    <w:lsdException w:name="Light Shading Accent 1" w:uiPriority="60"/>
-    <w:lsdException w:name="Light List Accent 1" w:uiPriority="61"/>
-    <w:lsdException w:name="Light Grid Accent 1" w:uiPriority="62"/>
-    <w:lsdException w:name="Medium Shading 1 Accent 1" w:uiPriority="63"/>
-    <w:lsdException w:name="Medium Shading 2 Accent 1" w:uiPriority="64"/>
-    <w:lsdException w:name="Medium List 1 Accent 1" w:uiPriority="65"/>
-    <w:lsdException w:name="Revision" w:semiHidden="1"/>
-    <w:lsdException w:name="List Paragraph" w:uiPriority="34" w:qFormat="1"/>
-    <w:lsdException w:name="Quote" w:uiPriority="29" w:qFormat="1"/>
-    <w:lsdException w:name="Intense Quote" w:uiPriority="30" w:qFormat="1"/>
-    <w:lsdException w:name="Medium List 2 Accent 1" w:uiPriority="66"/>
-    <w:lsdException w:name="Medium Grid 1 Accent 1" w:uiPriority="67"/>
-    <w:lsdException w:name="Medium Grid 2 Accent 1" w:uiPriority="68"/>
-    <w:lsdException w:name="Medium Grid 3 Accent 1" w:uiPriority="69"/>
-    <w:lsdException w:name="Dark List Accent 1" w:uiPriority="70"/>
-    <w:lsdException w:name="Colorful Shading Accent 1" w:uiPriority="71"/>
-    <w:lsdException w:name="Colorful List Accent 1" w:uiPriority="72"/>
-    <w:lsdException w:name="Colorful Grid Accent 1" w:uiPriority="73"/>
-    <w:lsdException w:name="Light Shading Accent 2" w:uiPriority="60"/>
-    <w:lsdException w:name="Light List Accent 2" w:uiPriority="61"/>
-    <w:lsdException w:name="Light Grid Accent 2" w:uiPriority="62"/>
-    <w:lsdException w:name="Medium Shading 1 Accent 2" w:uiPriority="63"/>
-    <w:lsdException w:name="Medium Shading 2 Accent 2" w:uiPriority="64"/>
-    <w:lsdException w:name="Medium List 1 Accent 2" w:uiPriority="65"/>
-    <w:lsdException w:name="Medium List 2 Accent 2" w:uiPriority="66"/>
-    <w:lsdException w:name="Medium Grid 1 Accent 2" w:uiPriority="67"/>
-    <w:lsdException w:name="Medium Grid 2 Accent 2" w:uiPriority="68"/>
-    <w:lsdException w:name="Medium Grid 3 Accent 2" w:uiPriority="69"/>
-    <w:lsdException w:name="Dark List Accent 2" w:uiPriority="70"/>
-    <w:lsdException w:name="Colorful Shading Accent 2" w:uiPriority="71"/>
-    <w:lsdException w:name="Colorful List Accent 2" w:uiPriority="72"/>
-    <w:lsdException w:name="Colorful Grid Accent 2" w:uiPriority="73"/>
-    <w:lsdException w:name="Light Shading Accent 3" w:uiPriority="60"/>
-    <w:lsdException w:name="Light List Accent 3" w:uiPriority="61"/>
-    <w:lsdException w:name="Light Grid Accent 3" w:uiPriority="62"/>
-    <w:lsdException w:name="Medium Shading 1 Accent 3" w:uiPriority="63"/>
-    <w:lsdException w:name="Medium Shading 2 Accent 3" w:uiPriority="64"/>
-    <w:lsdException w:name="Medium List 1 Accent 3" w:uiPriority="65"/>
-    <w:lsdException w:name="Medium List 2 Accent 3" w:uiPriority="66"/>
-    <w:lsdException w:name="Medium Grid 1 Accent 3" w:uiPriority="67"/>
-    <w:lsdException w:name="Medium Grid 2 Accent 3" w:uiPriority="68"/>
-    <w:lsdException w:name="Medium Grid 3 Accent 3" w:uiPriority="69"/>
-    <w:lsdException w:name="Dark List Accent 3" w:uiPriority="70"/>
-    <w:lsdException w:name="Colorful Shading Accent 3" w:uiPriority="71"/>
-    <w:lsdException w:name="Colorful List Accent 3" w:uiPriority="72"/>
-    <w:lsdException w:name="Colorful Grid Accent 3" w:uiPriority="73"/>
-    <w:lsdException w:name="Light Shading Accent 4" w:uiPriority="60"/>
-    <w:lsdException w:name="Light List Accent 4" w:uiPriority="61"/>
-    <w:lsdException w:name="Light Grid Accent 4" w:uiPriority="62"/>
-    <w:lsdException w:name="Medium Shading 1 Accent 4" w:uiPriority="63"/>
-    <w:lsdException w:name="Medium Shading 2 Accent 4" w:uiPriority="64"/>
-    <w:lsdException w:name="Medium List 1 Accent 4" w:uiPriority="65"/>
-    <w:lsdException w:name="Medium List 2 Accent 4" w:uiPriority="66"/>
-    <w:lsdException w:name="Medium Grid 1 Accent 4" w:uiPriority="67"/>
-    <w:lsdException w:name="Medium Grid 2 Accent 4" w:uiPriority="68"/>
-    <w:lsdException w:name="Medium Grid 3 Accent 4" w:uiPriority="69"/>
-    <w:lsdException w:name="Dark List Accent 4" w:uiPriority="70"/>
-    <w:lsdException w:name="Colorful Shading Accent 4" w:uiPriority="71"/>
-    <w:lsdException w:name="Colorful List Accent 4" w:uiPriority="72"/>
-    <w:lsdException w:name="Colorful Grid Accent 4" w:uiPriority="73"/>
-    <w:lsdException w:name="Light Shading Accent 5" w:uiPriority="60"/>
-    <w:lsdException w:name="Light List Accent 5" w:uiPriority="61"/>
-    <w:lsdException w:name="Light Grid Accent 5" w:uiPriority="62"/>
-    <w:lsdException w:name="Medium Shading 1 Accent 5" w:uiPriority="63"/>
-    <w:lsdException w:name="Medium Shading 2 Accent 5" w:uiPriority="64"/>
-    <w:lsdException w:name="Medium List 1 Accent 5" w:uiPriority="65"/>
-    <w:lsdException w:name="Medium List 2 Accent 5" w:uiPriority="66"/>
-    <w:lsdException w:name="Medium Grid 1 Accent 5" w:uiPriority="67"/>
-    <w:lsdException w:name="Medium Grid 2 Accent 5" w:uiPriority="68"/>
-    <w:lsdException w:name="Medium Grid 3 Accent 5" w:uiPriority="69"/>
-    <w:lsdException w:name="Dark List Accent 5" w:uiPriority="70"/>
-    <w:lsdException w:name="Colorful Shading Accent 5" w:uiPriority="71"/>
-    <w:lsdException w:name="Colorful List Accent 5" w:uiPriority="72"/>
-    <w:lsdException w:name="Colorful Grid Accent 5" w:uiPriority="73"/>
-    <w:lsdException w:name="Light Shading Accent 6" w:uiPriority="60"/>
-    <w:lsdException w:name="Light List Accent 6" w:uiPriority="61"/>
-    <w:lsdException w:name="Light Grid Accent 6" w:uiPriority="62"/>
-    <w:lsdException w:name="Medium Shading 1 Accent 6" w:uiPriority="63"/>
-    <w:lsdException w:name="Medium Shading 2 Accent 6" w:uiPriority="64"/>
-    <w:lsdException w:name="Medium List 1 Accent 6" w:uiPriority="65"/>
-    <w:lsdException w:name="Medium List 2 Accent 6" w:uiPriority="66"/>
-    <w:lsdException w:name="Medium Grid 1 Accent 6" w:uiPriority="67"/>
-    <w:lsdException w:name="Medium Grid 2 Accent 6" w:uiPriority="68"/>
-    <w:lsdException w:name="Medium Grid 3 Accent 6" w:uiPriority="69"/>
-    <w:lsdException w:name="Dark List Accent 6" w:uiPriority="70"/>
-    <w:lsdException w:name="Colorful Shading Accent 6" w:uiPriority="71"/>
-    <w:lsdException w:name="Colorful List Accent 6" w:uiPriority="72"/>
-    <w:lsdException w:name="Colorful Grid Accent 6" w:uiPriority="73"/>
-    <w:lsdException w:name="Subtle Emphasis" w:uiPriority="19" w:qFormat="1"/>
-    <w:lsdException w:name="Intense Emphasis" w:uiPriority="21" w:qFormat="1"/>
-    <w:lsdException w:name="Subtle Reference" w:uiPriority="31" w:qFormat="1"/>
-    <w:lsdException w:name="Intense Reference" w:uiPriority="32" w:qFormat="1"/>
-    <w:lsdException w:name="Book Title" w:uiPriority="33" w:qFormat="1"/>
-    <w:lsdException w:name="Bibliography" w:semiHidden="1" w:uiPriority="37" w:unhideWhenUsed="1"/>
-    <w:lsdException w:name="TOC Heading" w:semiHidden="1" w:uiPriority="39" w:unhideWhenUsed="1" w:qFormat="1"/>
-    <w:lsdException w:name="Plain Table 1" w:uiPriority="41"/>
-    <w:lsdException w:name="Plain Table 2" w:uiPriority="42"/>
-    <w:lsdException w:name="Plain Table 3" w:uiPriority="43"/>
-    <w:lsdException w:name="Plain Table 4" w:uiPriority="44"/>
-    <w:lsdException w:name="Plain Table 5" w:uiPriority="45"/>
-    <w:lsdException w:name="Grid Table Light" w:uiPriority="40"/>
-    <w:lsdException w:name="Grid Table 1 Light" w:uiPriority="46"/>
-    <w:lsdException w:name="Grid Table 2" w:uiPriority="47"/>
-    <w:lsdException w:name="Grid Table 3" w:uiPriority="48"/>
-    <w:lsdException w:name="Grid Table 4" w:uiPriority="49"/>
-    <w:lsdException w:name="Grid Table 5 Dark" w:uiPriority="50"/>
-    <w:lsdException w:name="Grid Table 6 Colorful" w:uiPriority="51"/>
-    <w:lsdException w:name="Grid Table 7 Colorful" w:uiPriority="52"/>
-    <w:lsdException w:name="Grid Table 1 Light Accent 1" w:uiPriority="46"/>
-    <w:lsdException w:name="Grid Table 2 Accent 1" w:uiPriority="47"/>
-    <w:lsdException w:name="Grid Table 3 Accent 1" w:uiPriority="48"/>
-    <w:lsdException w:name="Grid Table 4 Accent 1" w:uiPriority="49"/>
-    <w:lsdException w:name="Grid Table 5 Dark Accent 1" w:uiPriority="50"/>
-    <w:lsdException w:name="Grid Table 6 Colorful Accent 1" w:uiPriority="51"/>
-    <w:lsdException w:name="Grid Table 7 Colorful Accent 1" w:uiPriority="52"/>
-    <w:lsdException w:name="Grid Table 1 Light Accent 2" w:uiPriority="46"/>
-    <w:lsdException w:name="Grid Table 2 Accent 2" w:uiPriority="47"/>
-    <w:lsdException w:name="Grid Table 3 Accent 2" w:uiPriority="48"/>
-    <w:lsdException w:name="Grid Table 4 Accent 2" w:uiPriority="49"/>
-    <w:lsdException w:name="Grid Table 5 Dark Accent 2" w:uiPriority="50"/>
-    <w:lsdException w:name="Grid Table 6 Colorful Accent 2" w:uiPriority="51"/>
-    <w:lsdException w:name="Grid Table 7 Colorful Accent 2" w:uiPriority="52"/>
-    <w:lsdException w:name="Grid Table 1 Light Accent 3" w:uiPriority="46"/>
-    <w:lsdException w:name="Grid Table 2 Accent 3" w:uiPriority="47"/>
-    <w:lsdException w:name="Grid Table 3 Accent 3" w:uiPriority="48"/>
-    <w:lsdException w:name="Grid Table 4 Accent 3" w:uiPriority="49"/>
-    <w:lsdException w:name="Grid Table 5 Dark Accent 3" w:uiPriority="50"/>
-    <w:lsdException w:name="Grid Table 6 Colorful Accent 3" w:uiPriority="51"/>
-    <w:lsdException w:name="Grid Table 7 Colorful Accent 3" w:uiPriority="52"/>
-    <w:lsdException w:name="Grid Table 1 Light Accent 4" w:uiPriority="46"/>
-    <w:lsdException w:name="Grid Table 2 Accent 4" w:uiPriority="47"/>
-    <w:lsdException w:name="Grid Table 3 Accent 4" w:uiPriority="48"/>
-    <w:lsdException w:name="Grid Table 4 Accent 4" w:uiPriority="49"/>
-    <w:lsdException w:name="Grid Table 5 Dark Accent 4" w:uiPriority="50"/>
-    <w:lsdException w:name="Grid Table 6 Colorful Accent 4" w:uiPriority="51"/>
-    <w:lsdException w:name="Grid Table 7 Colorful Accent 4" w:uiPriority="52"/>
-    <w:lsdException w:name="Grid Table 1 Light Accent 5" w:uiPriority="46"/>
-    <w:lsdException w:name="Grid Table 2 Accent 5" w:uiPriority="47"/>
-    <w:lsdException w:name="Grid Table 3 Accent 5" w:uiPriority="48"/>
-    <w:lsdException w:name="Grid Table 4 Accent 5" w:uiPriority="49"/>
-    <w:lsdException w:name="Grid Table 5 Dark Accent 5" w:uiPriority="50"/>
-    <w:lsdException w:name="Grid Table 6 Colorful Accent 5" w:uiPriority="51"/>
-    <w:lsdException w:name="Grid Table 7 Colorful Accent 5" w:uiPriority="52"/>
-    <w:lsdException w:name="Grid Table 1 Light Accent 6" w:uiPriority="46"/>
-    <w:lsdException w:name="Grid Table 2 Accent 6" w:uiPriority="47"/>
-    <w:lsdException w:name="Grid Table 3 Accent 6" w:uiPriority="48"/>
-    <w:lsdException w:name="Grid Table 4 Accent 6" w:uiPriority="49"/>
-    <w:lsdException w:name="Grid Table 5 Dark Accent 6" w:uiPriority="50"/>
-    <w:lsdException w:name="Grid Table 6 Colorful Accent 6" w:uiPriority="51"/>
-    <w:lsdException w:name="Grid Table 7 Colorful Accent 6" w:uiPriority="52"/>
-    <w:lsdException w:name="List Table 1 Light" w:uiPriority="46"/>
-    <w:lsdException w:name="List Table 2" w:uiPriority="47"/>
-    <w:lsdException w:name="List Table 3" w:uiPriority="48"/>
-    <w:lsdException w:name="List Table 4" w:uiPriority="49"/>
-    <w:lsdException w:name="List Table 5 Dark" w:uiPriority="50"/>
-    <w:lsdException w:name="List Table 6 Colorful" w:uiPriority="51"/>
-    <w:lsdException w:name="List Table 7 Colorful" w:uiPriority="52"/>
-    <w:lsdException w:name="List Table 1 Light Accent 1" w:uiPriority="46"/>
-    <w:lsdException w:name="List Table 2 Accent 1" w:uiPriority="47"/>
-    <w:lsdException w:name="List Table 3 Accent 1" w:uiPriority="48"/>
-    <w:lsdException w:name="List Table 4 Accent 1" w:uiPriority="49"/>
-    <w:lsdException w:name="List Table 5 Dark Accent 1" w:uiPriority="50"/>
-    <w:lsdException w:name="List Table 6 Colorful Accent 1" w:uiPriority="51"/>
-    <w:lsdException w:name="List Table 7 Colorful Accent 1" w:uiPriority="52"/>
-    <w:lsdException w:name="List Table 1 Light Accent 2" w:uiPriority="46"/>
-    <w:lsdException w:name="List Table 2 Accent 2" w:uiPriority="47"/>
-    <w:lsdException w:name="List Table 3 Accent 2" w:uiPriority="48"/>
-    <w:lsdException w:name="List Table 4 Accent 2" w:uiPriority="49"/>
-    <w:lsdException w:name="List Table 5 Dark Accent 2" w:uiPriority="50"/>
-    <w:lsdException w:name="List Table 6 Colorful Accent 2" w:uiPriority="51"/>
-    <w:lsdException w:name="List Table 7 Colorful Accent 2" w:uiPriority="52"/>
-    <w:lsdException w:name="List Table 1 Light Accent 3" w:uiPriority="46"/>
-    <w:lsdException w:name="List Table 2 Accent 3" w:uiPriority="47"/>
-    <w:lsdException w:name="List Table 3 Accent 3" w:uiPriority="48"/>
-    <w:lsdException w:name="List Table 4 Accent 3" w:uiPriority="49"/>
-    <w:lsdException w:name="List Table 5 Dark Accent 3" w:uiPriority="50"/>
-    <w:lsdException w:name="List Table 6 Colorful Accent 3" w:uiPriority="51"/>
-    <w:lsdException w:name="List Table 7 Colorful Accent 3" w:uiPriority="52"/>
-    <w:lsdException w:name="List Table 1 Light Accent 4" w:uiPriority="46"/>
-    <w:lsdException w:name="List Table 2 Accent 4" w:uiPriority="47"/>
-    <w:lsdException w:name="List Table 3 Accent 4" w:uiPriority="48"/>
-    <w:lsdException w:name="List Table 4 Accent 4" w:uiPriority="49"/>
-    <w:lsdException w:name="List Table 5 Dark Accent 4" w:uiPriority="50"/>
-    <w:lsdException w:name="List Table 6 Colorful Accent 4" w:uiPriority="51"/>
-    <w:lsdException w:name="List Table 7 Colorful Accent 4" w:uiPriority="52"/>
-    <w:lsdException w:name="List Table 1 Light Accent 5" w:uiPriority="46"/>
-    <w:lsdException w:name="List Table 2 Accent 5" w:uiPriority="47"/>
-    <w:lsdException w:name="List Table 3 Accent 5" w:uiPriority="48"/>
-    <w:lsdException w:name="List Table 4 Accent 5" w:uiPriority="49"/>
-    <w:lsdException w:name="List Table 5 Dark Accent 5" w:uiPriority="50"/>
-    <w:lsdException w:name="List Table 6 Colorful Accent 5" w:uiPriority="51"/>
-    <w:lsdException w:name="List Table 7 Colorful Accent 5" w:uiPriority="52"/>
-    <w:lsdException w:name="List Table 1 Light Accent 6" w:uiPriority="46"/>
-    <w:lsdException w:name="List Table 2 Accent 6" w:uiPriority="47"/>
-    <w:lsdException w:name="List Table 3 Accent 6" w:uiPriority="48"/>
-    <w:lsdException w:name="List Table 4 Accent 6" w:uiPriority="49"/>
-    <w:lsdException w:name="List Table 5 Dark Accent 6" w:uiPriority="50"/>
-    <w:lsdException w:name="List Table 6 Colorful Accent 6" w:uiPriority="51"/>
-    <w:lsdException w:name="List Table 7 Colorful Accent 6" w:uiPriority="52"/>
+  <w:latentStyles w:defLockedState="0" w:defUIPriority="99" w:defSemiHidden="1" w:defUnhideWhenUsed="1" w:defQFormat="0" w:count="267">
+    <w:lsdException w:name="Normal" w:semiHidden="0" w:uiPriority="0" w:unhideWhenUsed="0" w:qFormat="1"/>
+    <w:lsdException w:name="heading 1" w:semiHidden="0" w:uiPriority="9" w:unhideWhenUsed="0" w:qFormat="1"/>
+    <w:lsdException w:name="heading 2" w:uiPriority="9" w:qFormat="1"/>
+    <w:lsdException w:name="heading 3" w:uiPriority="9" w:qFormat="1"/>
+    <w:lsdException w:name="heading 4" w:uiPriority="9" w:qFormat="1"/>
+    <w:lsdException w:name="heading 5" w:uiPriority="9" w:qFormat="1"/>
+    <w:lsdException w:name="heading 6" w:uiPriority="9" w:qFormat="1"/>
+    <w:lsdException w:name="heading 7" w:uiPriority="9" w:qFormat="1"/>
+    <w:lsdException w:name="heading 8" w:uiPriority="9" w:qFormat="1"/>
+    <w:lsdException w:name="heading 9" w:uiPriority="9" w:qFormat="1"/>
+    <w:lsdException w:name="toc 1" w:uiPriority="39"/>
+    <w:lsdException w:name="toc 2" w:uiPriority="39"/>
+    <w:lsdException w:name="toc 3" w:uiPriority="39"/>
+    <w:lsdException w:name="toc 4" w:uiPriority="39"/>
+    <w:lsdException w:name="toc 5" w:uiPriority="39"/>
+    <w:lsdException w:name="toc 6" w:uiPriority="39"/>
+    <w:lsdException w:name="toc 7" w:uiPriority="39"/>
+    <w:lsdException w:name="toc 8" w:uiPriority="39"/>
+    <w:lsdException w:name="toc 9" w:uiPriority="39"/>
+    <w:lsdException w:name="caption" w:uiPriority="35" w:qFormat="1"/>
+    <w:lsdException w:name="Title" w:semiHidden="0" w:uiPriority="10" w:unhideWhenUsed="0" w:qFormat="1"/>
+    <w:lsdException w:name="Default Paragraph Font" w:uiPriority="1"/>
+    <w:lsdException w:name="Subtitle" w:semiHidden="0" w:uiPriority="11" w:unhideWhenUsed="0" w:qFormat="1"/>
+    <w:lsdException w:name="Strong" w:semiHidden="0" w:uiPriority="22" w:unhideWhenUsed="0" w:qFormat="1"/>
+    <w:lsdException w:name="Emphasis" w:semiHidden="0" w:uiPriority="20" w:unhideWhenUsed="0" w:qFormat="1"/>
+    <w:lsdException w:name="Table Grid" w:semiHidden="0" w:uiPriority="59" w:unhideWhenUsed="0"/>
+    <w:lsdException w:name="Placeholder Text" w:unhideWhenUsed="0"/>
+    <w:lsdException w:name="No Spacing" w:semiHidden="0" w:uiPriority="1" w:unhideWhenUsed="0" w:qFormat="1"/>
+    <w:lsdException w:name="Light Shading" w:semiHidden="0" w:uiPriority="60" w:unhideWhenUsed="0"/>
+    <w:lsdException w:name="Light List" w:semiHidden="0" w:uiPriority="61" w:unhideWhenUsed="0"/>
+    <w:lsdException w:name="Light Grid" w:semiHidden="0" w:uiPriority="62" w:unhideWhenUsed="0"/>
+    <w:lsdException w:name="Medium Shading 1" w:semiHidden="0" w:uiPriority="63" w:unhideWhenUsed="0"/>
+    <w:lsdException w:name="Medium Shading 2" w:semiHidden="0" w:uiPriority="64" w:unhideWhenUsed="0"/>
+    <w:lsdException w:name="Medium List 1" w:semiHidden="0" w:uiPriority="65" w:unhideWhenUsed="0"/>
+    <w:lsdException w:name="Medium List 2" w:semiHidden="0" w:uiPriority="66" w:unhideWhenUsed="0"/>
+    <w:lsdException w:name="Medium Grid 1" w:semiHidden="0" w:uiPriority="67" w:unhideWhenUsed="0"/>
+    <w:lsdException w:name="Medium Grid 2" w:semiHidden="0" w:uiPriority="68" w:unhideWhenUsed="0"/>
+    <w:lsdException w:name="Medium Grid 3" w:semiHidden="0" w:uiPriority="69" w:unhideWhenUsed="0"/>
+    <w:lsdException w:name="Dark List" w:semiHidden="0" w:uiPriority="70" w:unhideWhenUsed="0"/>
+    <w:lsdException w:name="Colorful Shading" w:semiHidden="0" w:uiPriority="71" w:unhideWhenUsed="0"/>
+    <w:lsdException w:name="Colorful List" w:semiHidden="0" w:uiPriority="72" w:unhideWhenUsed="0"/>
+    <w:lsdException w:name="Colorful Grid" w:semiHidden="0" w:uiPriority="73" w:unhideWhenUsed="0"/>
+    <w:lsdException w:name="Light Shading Accent 1" w:semiHidden="0" w:uiPriority="60" w:unhideWhenUsed="0"/>
+    <w:lsdException w:name="Light List Accent 1" w:semiHidden="0" w:uiPriority="61" w:unhideWhenUsed="0"/>
+    <w:lsdException w:name="Light Grid Accent 1" w:semiHidden="0" w:uiPriority="62" w:unhideWhenUsed="0"/>
+    <w:lsdException w:name="Medium Shading 1 Accent 1" w:semiHidden="0" w:uiPriority="63" w:unhideWhenUsed="0"/>
+    <w:lsdException w:name="Medium Shading 2 Accent 1" w:semiHidden="0" w:uiPriority="64" w:unhideWhenUsed="0"/>
+    <w:lsdException w:name="Medium List 1 Accent 1" w:semiHidden="0" w:uiPriority="65" w:unhideWhenUsed="0"/>
+    <w:lsdException w:name="Revision" w:unhideWhenUsed="0"/>
+    <w:lsdException w:name="List Paragraph" w:semiHidden="0" w:uiPriority="34" w:unhideWhenUsed="0" w:qFormat="1"/>
+    <w:lsdException w:name="Quote" w:semiHidden="0" w:uiPriority="29" w:unhideWhenUsed="0" w:qFormat="1"/>
+    <w:lsdException w:name="Intense Quote" w:semiHidden="0" w:uiPriority="30" w:unhideWhenUsed="0" w:qFormat="1"/>
+    <w:lsdException w:name="Medium List 2 Accent 1" w:semiHidden="0" w:uiPriority="66" w:unhideWhenUsed="0"/>
+    <w:lsdException w:name="Medium Grid 1 Accent 1" w:semiHidden="0" w:uiPriority="67" w:unhideWhenUsed="0"/>
+    <w:lsdException w:name="Medium Grid 2 Accent 1" w:semiHidden="0" w:uiPriority="68" w:unhideWhenUsed="0"/>
+    <w:lsdException w:name="Medium Grid 3 Accent 1" w:semiHidden="0" w:uiPriority="69" w:unhideWhenUsed="0"/>
+    <w:lsdException w:name="Dark List Accent 1" w:semiHidden="0" w:uiPriority="70" w:unhideWhenUsed="0"/>
+    <w:lsdException w:name="Colorful Shading Accent 1" w:semiHidden="0" w:uiPriority="71" w:unhideWhenUsed="0"/>
+    <w:lsdException w:name="Colorful List Accent 1" w:semiHidden="0" w:uiPriority="72" w:unhideWhenUsed="0"/>
+    <w:lsdException w:name="Colorful Grid Accent 1" w:semiHidden="0" w:uiPriority="73" w:unhideWhenUsed="0"/>
+    <w:lsdException w:name="Light Shading Accent 2" w:semiHidden="0" w:uiPriority="60" w:unhideWhenUsed="0"/>
+    <w:lsdException w:name="Light List Accent 2" w:semiHidden="0" w:uiPriority="61" w:unhideWhenUsed="0"/>
+    <w:lsdException w:name="Light Grid Accent 2" w:semiHidden="0" w:uiPriority="62" w:unhideWhenUsed="0"/>
+    <w:lsdException w:name="Medium Shading 1 Accent 2" w:semiHidden="0" w:uiPriority="63" w:unhideWhenUsed="0"/>
+    <w:lsdException w:name="Medium Shading 2 Accent 2" w:semiHidden="0" w:uiPriority="64" w:unhideWhenUsed="0"/>
+    <w:lsdException w:name="Medium List 1 Accent 2" w:semiHidden="0" w:uiPriority="65" w:unhideWhenUsed="0"/>
+    <w:lsdException w:name="Medium List 2 Accent 2" w:semiHidden="0" w:uiPriority="66" w:unhideWhenUsed="0"/>
+    <w:lsdException w:name="Medium Grid 1 Accent 2" w:semiHidden="0" w:uiPriority="67" w:unhideWhenUsed="0"/>
+    <w:lsdException w:name="Medium Grid 2 Accent 2" w:semiHidden="0" w:uiPriority="68" w:unhideWhenUsed="0"/>
+    <w:lsdException w:name="Medium Grid 3 Accent 2" w:semiHidden="0" w:uiPriority="69" w:unhideWhenUsed="0"/>
+    <w:lsdException w:name="Dark List Accent 2" w:semiHidden="0" w:uiPriority="70" w:unhideWhenUsed="0"/>
+    <w:lsdException w:name="Colorful Shading Accent 2" w:semiHidden="0" w:uiPriority="71" w:unhideWhenUsed="0"/>
+    <w:lsdException w:name="Colorful List Accent 2" w:semiHidden="0" w:uiPriority="72" w:unhideWhenUsed="0"/>
+    <w:lsdException w:name="Colorful Grid Accent 2" w:semiHidden="0" w:uiPriority="73" w:unhideWhenUsed="0"/>
+    <w:lsdException w:name="Light Shading Accent 3" w:semiHidden="0" w:uiPriority="60" w:unhideWhenUsed="0"/>
+    <w:lsdException w:name="Light List Accent 3" w:semiHidden="0" w:uiPriority="61" w:unhideWhenUsed="0"/>
+    <w:lsdException w:name="Light Grid Accent 3" w:semiHidden="0" w:uiPriority="62" w:unhideWhenUsed="0"/>
+    <w:lsdException w:name="Medium Shading 1 Accent 3" w:semiHidden="0" w:uiPriority="63" w:unhideWhenUsed="0"/>
+    <w:lsdException w:name="Medium Shading 2 Accent 3" w:semiHidden="0" w:uiPriority="64" w:unhideWhenUsed="0"/>
+    <w:lsdException w:name="Medium List 1 Accent 3" w:semiHidden="0" w:uiPriority="65" w:unhideWhenUsed="0"/>
+    <w:lsdException w:name="Medium List 2 Accent 3" w:semiHidden="0" w:uiPriority="66" w:unhideWhenUsed="0"/>
+    <w:lsdException w:name="Medium Grid 1 Accent 3" w:semiHidden="0" w:uiPriority="67" w:unhideWhenUsed="0"/>
+    <w:lsdException w:name="Medium Grid 2 Accent 3" w:semiHidden="0" w:uiPriority="68" w:unhideWhenUsed="0"/>
+    <w:lsdException w:name="Medium Grid 3 Accent 3" w:semiHidden="0" w:uiPriority="69" w:unhideWhenUsed="0"/>
+    <w:lsdException w:name="Dark List Accent 3" w:semiHidden="0" w:uiPriority="70" w:unhideWhenUsed="0"/>
+    <w:lsdException w:name="Colorful Shading Accent 3" w:semiHidden="0" w:uiPriority="71" w:unhideWhenUsed="0"/>
+    <w:lsdException w:name="Colorful List Accent 3" w:semiHidden="0" w:uiPriority="72" w:unhideWhenUsed="0"/>
+    <w:lsdException w:name="Colorful Grid Accent 3" w:semiHidden="0" w:uiPriority="73" w:unhideWhenUsed="0"/>
+    <w:lsdException w:name="Light Shading Accent 4" w:semiHidden="0" w:uiPriority="60" w:unhideWhenUsed="0"/>
+    <w:lsdException w:name="Light List Accent 4" w:semiHidden="0" w:uiPriority="61" w:unhideWhenUsed="0"/>
+    <w:lsdException w:name="Light Grid Accent 4" w:semiHidden="0" w:uiPriority="62" w:unhideWhenUsed="0"/>
+    <w:lsdException w:name="Medium Shading 1 Accent 4" w:semiHidden="0" w:uiPriority="63" w:unhideWhenUsed="0"/>
+    <w:lsdException w:name="Medium Shading 2 Accent 4" w:semiHidden="0" w:uiPriority="64" w:unhideWhenUsed="0"/>
+    <w:lsdException w:name="Medium List 1 Accent 4" w:semiHidden="0" w:uiPriority="65" w:unhideWhenUsed="0"/>
+    <w:lsdException w:name="Medium List 2 Accent 4" w:semiHidden="0" w:uiPriority="66" w:unhideWhenUsed="0"/>
+    <w:lsdException w:name="Medium Grid 1 Accent 4" w:semiHidden="0" w:uiPriority="67" w:unhideWhenUsed="0"/>
+    <w:lsdException w:name="Medium Grid 2 Accent 4" w:semiHidden="0" w:uiPriority="68" w:unhideWhenUsed="0"/>
+    <w:lsdException w:name="Medium Grid 3 Accent 4" w:semiHidden="0" w:uiPriority="69" w:unhideWhenUsed="0"/>
+    <w:lsdException w:name="Dark List Accent 4" w:semiHidden="0" w:uiPriority="70" w:unhideWhenUsed="0"/>
+    <w:lsdException w:name="Colorful Shading Accent 4" w:semiHidden="0" w:uiPriority="71" w:unhideWhenUsed="0"/>
+    <w:lsdException w:name="Colorful List Accent 4" w:semiHidden="0" w:uiPriority="72" w:unhideWhenUsed="0"/>
+    <w:lsdException w:name="Colorful Grid Accent 4" w:semiHidden="0" w:uiPriority="73" w:unhideWhenUsed="0"/>
+    <w:lsdException w:name="Light Shading Accent 5" w:semiHidden="0" w:uiPriority="60" w:unhideWhenUsed="0"/>
+    <w:lsdException w:name="Light List Accent 5" w:semiHidden="0" w:uiPriority="61" w:unhideWhenUsed="0"/>
+    <w:lsdException w:name="Light Grid Accent 5" w:semiHidden="0" w:uiPriority="62" w:unhideWhenUsed="0"/>
+    <w:lsdException w:name="Medium Shading 1 Accent 5" w:semiHidden="0" w:uiPriority="63" w:unhideWhenUsed="0"/>
+    <w:lsdException w:name="Medium Shading 2 Accent 5" w:semiHidden="0" w:uiPriority="64" w:unhideWhenUsed="0"/>
+    <w:lsdException w:name="Medium List 1 Accent 5" w:semiHidden="0" w:uiPriority="65" w:unhideWhenUsed="0"/>
+    <w:lsdException w:name="Medium List 2 Accent 5" w:semiHidden="0" w:uiPriority="66" w:unhideWhenUsed="0"/>
+    <w:lsdException w:name="Medium Grid 1 Accent 5" w:semiHidden="0" w:uiPriority="67" w:unhideWhenUsed="0"/>
+    <w:lsdException w:name="Medium Grid 2 Accent 5" w:semiHidden="0" w:uiPriority="68" w:unhideWhenUsed="0"/>
+    <w:lsdException w:name="Medium Grid 3 Accent 5" w:semiHidden="0" w:uiPriority="69" w:unhideWhenUsed="0"/>
+    <w:lsdException w:name="Dark List Accent 5" w:semiHidden="0" w:uiPriority="70" w:unhideWhenUsed="0"/>
+    <w:lsdException w:name="Colorful Shading Accent 5" w:semiHidden="0" w:uiPriority="71" w:unhideWhenUsed="0"/>
+    <w:lsdException w:name="Colorful List Accent 5" w:semiHidden="0" w:uiPriority="72" w:unhideWhenUsed="0"/>
+    <w:lsdException w:name="Colorful Grid Accent 5" w:semiHidden="0" w:uiPriority="73" w:unhideWhenUsed="0"/>
+    <w:lsdException w:name="Light Shading Accent 6" w:semiHidden="0" w:uiPriority="60" w:unhideWhenUsed="0"/>
+    <w:lsdException w:name="Light List Accent 6" w:semiHidden="0" w:uiPriority="61" w:unhideWhenUsed="0"/>
+    <w:lsdException w:name="Light Grid Accent 6" w:semiHidden="0" w:uiPriority="62" w:unhideWhenUsed="0"/>
+    <w:lsdException w:name="Medium Shading 1 Accent 6" w:semiHidden="0" w:uiPriority="63" w:unhideWhenUsed="0"/>
+    <w:lsdException w:name="Medium Shading 2 Accent 6" w:semiHidden="0" w:uiPriority="64" w:unhideWhenUsed="0"/>
+    <w:lsdException w:name="Medium List 1 Accent 6" w:semiHidden="0" w:uiPriority="65" w:unhideWhenUsed="0"/>
+    <w:lsdException w:name="Medium List 2 Accent 6" w:semiHidden="0" w:uiPriority="66" w:unhideWhenUsed="0"/>
+    <w:lsdException w:name="Medium Grid 1 Accent 6" w:semiHidden="0" w:uiPriority="67" w:unhideWhenUsed="0"/>
+    <w:lsdException w:name="Medium Grid 2 Accent 6" w:semiHidden="0" w:uiPriority="68" w:unhideWhenUsed="0"/>
+    <w:lsdException w:name="Medium Grid 3 Accent 6" w:semiHidden="0" w:uiPriority="69" w:unhideWhenUsed="0"/>
+    <w:lsdException w:name="Dark List Accent 6" w:semiHidden="0" w:uiPriority="70" w:unhideWhenUsed="0"/>
+    <w:lsdException w:name="Colorful Shading Accent 6" w:semiHidden="0" w:uiPriority="71" w:unhideWhenUsed="0"/>
+    <w:lsdException w:name="Colorful List Accent 6" w:semiHidden="0" w:uiPriority="72" w:unhideWhenUsed="0"/>
+    <w:lsdException w:name="Colorful Grid Accent 6" w:semiHidden="0" w:uiPriority="73" w:unhideWhenUsed="0"/>
+    <w:lsdException w:name="Subtle Emphasis" w:semiHidden="0" w:uiPriority="19" w:unhideWhenUsed="0" w:qFormat="1"/>
+    <w:lsdException w:name="Intense Emphasis" w:semiHidden="0" w:uiPriority="21" w:unhideWhenUsed="0" w:qFormat="1"/>
+    <w:lsdException w:name="Subtle Reference" w:semiHidden="0" w:uiPriority="31" w:unhideWhenUsed="0" w:qFormat="1"/>
+    <w:lsdException w:name="Intense Reference" w:semiHidden="0" w:uiPriority="32" w:unhideWhenUsed="0" w:qFormat="1"/>
+    <w:lsdException w:name="Book Title" w:semiHidden="0" w:uiPriority="33" w:unhideWhenUsed="0" w:qFormat="1"/>
+    <w:lsdException w:name="Bibliography" w:uiPriority="37"/>
+    <w:lsdException w:name="TOC Heading" w:uiPriority="39" w:qFormat="1"/>
+  </w:latentStyles>
+  <w:style w:type="paragraph" w:default="1" w:styleId="Normal">
+    <w:name w:val="Normal"/>
+    <w:qFormat/>
+  </w:style>
+  <w:style w:type="character" w:default="1" w:styleId="DefaultParagraphFont">
+    <w:name w:val="Default Paragraph Font"/>
+    <w:uiPriority w:val="1"/>
+    <w:semiHidden/>
+    <w:unhideWhenUsed/>
+  </w:style>
+  <w:style w:type="table" w:default="1" w:styleId="TableNormal">
+    <w:name w:val="Normal Table"/>
+    <w:uiPriority w:val="99"/>
+    <w:semiHidden/>
+    <w:unhideWhenUsed/>
+    <w:tblPr>
+      <w:tblInd w:w="0" w:type="dxa"/>
+      <w:tblCellMar>
+        <w:top w:w="0" w:type="dxa"/>
+        <w:left w:w="108" w:type="dxa"/>
+        <w:bottom w:w="0" w:type="dxa"/>
+        <w:right w:w="108" w:type="dxa"/>
+      </w:tblCellMar>
+    </w:tblPr>
+  </w:style>
+  <w:style w:type="numbering" w:default="1" w:styleId="NoList">
+    <w:name w:val="No List"/>
+    <w:uiPriority w:val="99"/>
+    <w:semiHidden/>
+    <w:unhideWhenUsed/>
+  </w:style>
+  <w:style w:type="table" w:styleId="TableGrid">
+    <w:name w:val="Table Grid"/>
+    <w:basedOn w:val="TableNormal"/>
+    <w:uiPriority w:val="59"/>
+    <w:rsid w:val="00B4622F"/>
+    <w:pPr>
+      <w:spacing w:after="0" w:line="240" w:lineRule="auto"/>
+    </w:pPr>
+    <w:tblPr>
+      <w:tblInd w:w="0" w:type="dxa"/>
+      <w:tblBorders>
+        <w:top w:val="single" w:sz="4" w:space="0" w:color="auto"/>
+        <w:left w:val="single" w:sz="4" w:space="0" w:color="auto"/>
+        <w:bottom w:val="single" w:sz="4" w:space="0" w:color="auto"/>
+        <w:right w:val="single" w:sz="4" w:space="0" w:color="auto"/>
+        <w:insideH w:val="single" w:sz="4" w:space="0" w:color="auto"/>
+        <w:insideV w:val="single" w:sz="4" w:space="0" w:color="auto"/>
+      </w:tblBorders>
+      <w:tblCellMar>
+        <w:top w:w="0" w:type="dxa"/>
+        <w:left w:w="108" w:type="dxa"/>
+        <w:bottom w:w="0" w:type="dxa"/>
+        <w:right w:w="108" w:type="dxa"/>
+      </w:tblCellMar>
+    </w:tblPr>
+  </w:style>
+</w:styles>
+</file>
+
+<file path=word/stylesWithEffects.xml><?xml version="1.0" encoding="utf-8"?>
+<w:styles xmlns:wpc="http://schemas.microsoft.com/office/word/2010/wordprocessingCanvas" xmlns:mc="http://schemas.openxmlformats.org/markup-compatibility/2006" xmlns:o="urn:schemas-microsoft-com:office:office" xmlns:r="http://schemas.openxmlformats.org/officeDocument/2006/relationships" xmlns:m="http://schemas.openxmlformats.org/officeDocument/2006/math" xmlns:v="urn:schemas-microsoft-com:vml" xmlns:wp14="http://schemas.microsoft.com/office/word/2010/wordprocessingDrawing" xmlns:wp="http://schemas.openxmlformats.org/drawingml/2006/wordprocessingDrawing" xmlns:w10="urn:schemas-microsoft-com:office:word" xmlns:w="http://schemas.openxmlformats.org/wordprocessingml/2006/main" xmlns:w14="http://schemas.microsoft.com/office/word/2010/wordml" xmlns:wpg="http://schemas.microsoft.com/office/word/2010/wordprocessingGroup" xmlns:wpi="http://schemas.microsoft.com/office/word/2010/wordprocessingInk" xmlns:wne="http://schemas.microsoft.com/office/word/2006/wordml" xmlns:wps="http://schemas.microsoft.com/office/word/2010/wordprocessingShape" mc:Ignorable="w14 wp14">
+  <w:docDefaults>
+    <w:rPrDefault>
+      <w:rPr>
+        <w:rFonts w:asciiTheme="minorHAnsi" w:eastAsiaTheme="minorHAnsi" w:hAnsiTheme="minorHAnsi" w:cstheme="minorBidi"/>
+        <w:sz w:val="22"/>
+        <w:szCs w:val="22"/>
+        <w:lang w:val="en-US" w:eastAsia="en-US" w:bidi="ar-SA"/>
+      </w:rPr>
+    </w:rPrDefault>
+    <w:pPrDefault>
+      <w:pPr>
+        <w:spacing w:after="200" w:line="276" w:lineRule="auto"/>
+      </w:pPr>
+    </w:pPrDefault>
+  </w:docDefaults>
+  <w:latentStyles w:defLockedState="0" w:defUIPriority="99" w:defSemiHidden="1" w:defUnhideWhenUsed="1" w:defQFormat="0" w:count="267">
+    <w:lsdException w:name="Normal" w:semiHidden="0" w:uiPriority="0" w:unhideWhenUsed="0" w:qFormat="1"/>
+    <w:lsdException w:name="heading 1" w:semiHidden="0" w:uiPriority="9" w:unhideWhenUsed="0" w:qFormat="1"/>
+    <w:lsdException w:name="heading 2" w:uiPriority="9" w:qFormat="1"/>
+    <w:lsdException w:name="heading 3" w:uiPriority="9" w:qFormat="1"/>
+    <w:lsdException w:name="heading 4" w:uiPriority="9" w:qFormat="1"/>
+    <w:lsdException w:name="heading 5" w:uiPriority="9" w:qFormat="1"/>
+    <w:lsdException w:name="heading 6" w:uiPriority="9" w:qFormat="1"/>
+    <w:lsdException w:name="heading 7" w:uiPriority="9" w:qFormat="1"/>
+    <w:lsdException w:name="heading 8" w:uiPriority="9" w:qFormat="1"/>
+    <w:lsdException w:name="heading 9" w:uiPriority="9" w:qFormat="1"/>
+    <w:lsdException w:name="toc 1" w:uiPriority="39"/>
+    <w:lsdException w:name="toc 2" w:uiPriority="39"/>
+    <w:lsdException w:name="toc 3" w:uiPriority="39"/>
+    <w:lsdException w:name="toc 4" w:uiPriority="39"/>
+    <w:lsdException w:name="toc 5" w:uiPriority="39"/>
+    <w:lsdException w:name="toc 6" w:uiPriority="39"/>
+    <w:lsdException w:name="toc 7" w:uiPriority="39"/>
+    <w:lsdException w:name="toc 8" w:uiPriority="39"/>
+    <w:lsdException w:name="toc 9" w:uiPriority="39"/>
+    <w:lsdException w:name="caption" w:uiPriority="35" w:qFormat="1"/>
+    <w:lsdException w:name="Title" w:semiHidden="0" w:uiPriority="10" w:unhideWhenUsed="0" w:qFormat="1"/>
+    <w:lsdException w:name="Default Paragraph Font" w:uiPriority="1"/>
+    <w:lsdException w:name="Subtitle" w:semiHidden="0" w:uiPriority="11" w:unhideWhenUsed="0" w:qFormat="1"/>
+    <w:lsdException w:name="Strong" w:semiHidden="0" w:uiPriority="22" w:unhideWhenUsed="0" w:qFormat="1"/>
+    <w:lsdException w:name="Emphasis" w:semiHidden="0" w:uiPriority="20" w:unhideWhenUsed="0" w:qFormat="1"/>
+    <w:lsdException w:name="Table Grid" w:semiHidden="0" w:uiPriority="59" w:unhideWhenUsed="0"/>
+    <w:lsdException w:name="Placeholder Text" w:unhideWhenUsed="0"/>
+    <w:lsdException w:name="No Spacing" w:semiHidden="0" w:uiPriority="1" w:unhideWhenUsed="0" w:qFormat="1"/>
+    <w:lsdException w:name="Light Shading" w:semiHidden="0" w:uiPriority="60" w:unhideWhenUsed="0"/>
+    <w:lsdException w:name="Light List" w:semiHidden="0" w:uiPriority="61" w:unhideWhenUsed="0"/>
+    <w:lsdException w:name="Light Grid" w:semiHidden="0" w:uiPriority="62" w:unhideWhenUsed="0"/>
+    <w:lsdException w:name="Medium Shading 1" w:semiHidden="0" w:uiPriority="63" w:unhideWhenUsed="0"/>
+    <w:lsdException w:name="Medium Shading 2" w:semiHidden="0" w:uiPriority="64" w:unhideWhenUsed="0"/>
+    <w:lsdException w:name="Medium List 1" w:semiHidden="0" w:uiPriority="65" w:unhideWhenUsed="0"/>
+    <w:lsdException w:name="Medium List 2" w:semiHidden="0" w:uiPriority="66" w:unhideWhenUsed="0"/>
+    <w:lsdException w:name="Medium Grid 1" w:semiHidden="0" w:uiPriority="67" w:unhideWhenUsed="0"/>
+    <w:lsdException w:name="Medium Grid 2" w:semiHidden="0" w:uiPriority="68" w:unhideWhenUsed="0"/>
+    <w:lsdException w:name="Medium Grid 3" w:semiHidden="0" w:uiPriority="69" w:unhideWhenUsed="0"/>
+    <w:lsdException w:name="Dark List" w:semiHidden="0" w:uiPriority="70" w:unhideWhenUsed="0"/>
+    <w:lsdException w:name="Colorful Shading" w:semiHidden="0" w:uiPriority="71" w:unhideWhenUsed="0"/>
+    <w:lsdException w:name="Colorful List" w:semiHidden="0" w:uiPriority="72" w:unhideWhenUsed="0"/>
+    <w:lsdException w:name="Colorful Grid" w:semiHidden="0" w:uiPriority="73" w:unhideWhenUsed="0"/>
+    <w:lsdException w:name="Light Shading Accent 1" w:semiHidden="0" w:uiPriority="60" w:unhideWhenUsed="0"/>
+    <w:lsdException w:name="Light List Accent 1" w:semiHidden="0" w:uiPriority="61" w:unhideWhenUsed="0"/>
+    <w:lsdException w:name="Light Grid Accent 1" w:semiHidden="0" w:uiPriority="62" w:unhideWhenUsed="0"/>
+    <w:lsdException w:name="Medium Shading 1 Accent 1" w:semiHidden="0" w:uiPriority="63" w:unhideWhenUsed="0"/>
+    <w:lsdException w:name="Medium Shading 2 Accent 1" w:semiHidden="0" w:uiPriority="64" w:unhideWhenUsed="0"/>
+    <w:lsdException w:name="Medium List 1 Accent 1" w:semiHidden="0" w:uiPriority="65" w:unhideWhenUsed="0"/>
+    <w:lsdException w:name="Revision" w:unhideWhenUsed="0"/>
+    <w:lsdException w:name="List Paragraph" w:semiHidden="0" w:uiPriority="34" w:unhideWhenUsed="0" w:qFormat="1"/>
+    <w:lsdException w:name="Quote" w:semiHidden="0" w:uiPriority="29" w:unhideWhenUsed="0" w:qFormat="1"/>
+    <w:lsdException w:name="Intense Quote" w:semiHidden="0" w:uiPriority="30" w:unhideWhenUsed="0" w:qFormat="1"/>
+    <w:lsdException w:name="Medium List 2 Accent 1" w:semiHidden="0" w:uiPriority="66" w:unhideWhenUsed="0"/>
+    <w:lsdException w:name="Medium Grid 1 Accent 1" w:semiHidden="0" w:uiPriority="67" w:unhideWhenUsed="0"/>
+    <w:lsdException w:name="Medium Grid 2 Accent 1" w:semiHidden="0" w:uiPriority="68" w:unhideWhenUsed="0"/>
+    <w:lsdException w:name="Medium Grid 3 Accent 1" w:semiHidden="0" w:uiPriority="69" w:unhideWhenUsed="0"/>
+    <w:lsdException w:name="Dark List Accent 1" w:semiHidden="0" w:uiPriority="70" w:unhideWhenUsed="0"/>
+    <w:lsdException w:name="Colorful Shading Accent 1" w:semiHidden="0" w:uiPriority="71" w:unhideWhenUsed="0"/>
+    <w:lsdException w:name="Colorful List Accent 1" w:semiHidden="0" w:uiPriority="72" w:unhideWhenUsed="0"/>
+    <w:lsdException w:name="Colorful Grid Accent 1" w:semiHidden="0" w:uiPriority="73" w:unhideWhenUsed="0"/>
+    <w:lsdException w:name="Light Shading Accent 2" w:semiHidden="0" w:uiPriority="60" w:unhideWhenUsed="0"/>
+    <w:lsdException w:name="Light List Accent 2" w:semiHidden="0" w:uiPriority="61" w:unhideWhenUsed="0"/>
+    <w:lsdException w:name="Light Grid Accent 2" w:semiHidden="0" w:uiPriority="62" w:unhideWhenUsed="0"/>
+    <w:lsdException w:name="Medium Shading 1 Accent 2" w:semiHidden="0" w:uiPriority="63" w:unhideWhenUsed="0"/>
+    <w:lsdException w:name="Medium Shading 2 Accent 2" w:semiHidden="0" w:uiPriority="64" w:unhideWhenUsed="0"/>
+    <w:lsdException w:name="Medium List 1 Accent 2" w:semiHidden="0" w:uiPriority="65" w:unhideWhenUsed="0"/>
+    <w:lsdException w:name="Medium List 2 Accent 2" w:semiHidden="0" w:uiPriority="66" w:unhideWhenUsed="0"/>
+    <w:lsdException w:name="Medium Grid 1 Accent 2" w:semiHidden="0" w:uiPriority="67" w:unhideWhenUsed="0"/>
+    <w:lsdException w:name="Medium Grid 2 Accent 2" w:semiHidden="0" w:uiPriority="68" w:unhideWhenUsed="0"/>
+    <w:lsdException w:name="Medium Grid 3 Accent 2" w:semiHidden="0" w:uiPriority="69" w:unhideWhenUsed="0"/>
+    <w:lsdException w:name="Dark List Accent 2" w:semiHidden="0" w:uiPriority="70" w:unhideWhenUsed="0"/>
+    <w:lsdException w:name="Colorful Shading Accent 2" w:semiHidden="0" w:uiPriority="71" w:unhideWhenUsed="0"/>
+    <w:lsdException w:name="Colorful List Accent 2" w:semiHidden="0" w:uiPriority="72" w:unhideWhenUsed="0"/>
+    <w:lsdException w:name="Colorful Grid Accent 2" w:semiHidden="0" w:uiPriority="73" w:unhideWhenUsed="0"/>
+    <w:lsdException w:name="Light Shading Accent 3" w:semiHidden="0" w:uiPriority="60" w:unhideWhenUsed="0"/>
+    <w:lsdException w:name="Light List Accent 3" w:semiHidden="0" w:uiPriority="61" w:unhideWhenUsed="0"/>
+    <w:lsdException w:name="Light Grid Accent 3" w:semiHidden="0" w:uiPriority="62" w:unhideWhenUsed="0"/>
+    <w:lsdException w:name="Medium Shading 1 Accent 3" w:semiHidden="0" w:uiPriority="63" w:unhideWhenUsed="0"/>
+    <w:lsdException w:name="Medium Shading 2 Accent 3" w:semiHidden="0" w:uiPriority="64" w:unhideWhenUsed="0"/>
+    <w:lsdException w:name="Medium List 1 Accent 3" w:semiHidden="0" w:uiPriority="65" w:unhideWhenUsed="0"/>
+    <w:lsdException w:name="Medium List 2 Accent 3" w:semiHidden="0" w:uiPriority="66" w:unhideWhenUsed="0"/>
+    <w:lsdException w:name="Medium Grid 1 Accent 3" w:semiHidden="0" w:uiPriority="67" w:unhideWhenUsed="0"/>
+    <w:lsdException w:name="Medium Grid 2 Accent 3" w:semiHidden="0" w:uiPriority="68" w:unhideWhenUsed="0"/>
+    <w:lsdException w:name="Medium Grid 3 Accent 3" w:semiHidden="0" w:uiPriority="69" w:unhideWhenUsed="0"/>
+    <w:lsdException w:name="Dark List Accent 3" w:semiHidden="0" w:uiPriority="70" w:unhideWhenUsed="0"/>
+    <w:lsdException w:name="Colorful Shading Accent 3" w:semiHidden="0" w:uiPriority="71" w:unhideWhenUsed="0"/>
+    <w:lsdException w:name="Colorful List Accent 3" w:semiHidden="0" w:uiPriority="72" w:unhideWhenUsed="0"/>
+    <w:lsdException w:name="Colorful Grid Accent 3" w:semiHidden="0" w:uiPriority="73" w:unhideWhenUsed="0"/>
+    <w:lsdException w:name="Light Shading Accent 4" w:semiHidden="0" w:uiPriority="60" w:unhideWhenUsed="0"/>
+    <w:lsdException w:name="Light List Accent 4" w:semiHidden="0" w:uiPriority="61" w:unhideWhenUsed="0"/>
+    <w:lsdException w:name="Light Grid Accent 4" w:semiHidden="0" w:uiPriority="62" w:unhideWhenUsed="0"/>
+    <w:lsdException w:name="Medium Shading 1 Accent 4" w:semiHidden="0" w:uiPriority="63" w:unhideWhenUsed="0"/>
+    <w:lsdException w:name="Medium Shading 2 Accent 4" w:semiHidden="0" w:uiPriority="64" w:unhideWhenUsed="0"/>
+    <w:lsdException w:name="Medium List 1 Accent 4" w:semiHidden="0" w:uiPriority="65" w:unhideWhenUsed="0"/>
+    <w:lsdException w:name="Medium List 2 Accent 4" w:semiHidden="0" w:uiPriority="66" w:unhideWhenUsed="0"/>
+    <w:lsdException w:name="Medium Grid 1 Accent 4" w:semiHidden="0" w:uiPriority="67" w:unhideWhenUsed="0"/>
+    <w:lsdException w:name="Medium Grid 2 Accent 4" w:semiHidden="0" w:uiPriority="68" w:unhideWhenUsed="0"/>
+    <w:lsdException w:name="Medium Grid 3 Accent 4" w:semiHidden="0" w:uiPriority="69" w:unhideWhenUsed="0"/>
+    <w:lsdException w:name="Dark List Accent 4" w:semiHidden="0" w:uiPriority="70" w:unhideWhenUsed="0"/>
+    <w:lsdException w:name="Colorful Shading Accent 4" w:semiHidden="0" w:uiPriority="71" w:unhideWhenUsed="0"/>
+    <w:lsdException w:name="Colorful List Accent 4" w:semiHidden="0" w:uiPriority="72" w:unhideWhenUsed="0"/>
+    <w:lsdException w:name="Colorful Grid Accent 4" w:semiHidden="0" w:uiPriority="73" w:unhideWhenUsed="0"/>
+    <w:lsdException w:name="Light Shading Accent 5" w:semiHidden="0" w:uiPriority="60" w:unhideWhenUsed="0"/>
+    <w:lsdException w:name="Light List Accent 5" w:semiHidden="0" w:uiPriority="61" w:unhideWhenUsed="0"/>
+    <w:lsdException w:name="Light Grid Accent 5" w:semiHidden="0" w:uiPriority="62" w:unhideWhenUsed="0"/>
+    <w:lsdException w:name="Medium Shading 1 Accent 5" w:semiHidden="0" w:uiPriority="63" w:unhideWhenUsed="0"/>
+    <w:lsdException w:name="Medium Shading 2 Accent 5" w:semiHidden="0" w:uiPriority="64" w:unhideWhenUsed="0"/>
+    <w:lsdException w:name="Medium List 1 Accent 5" w:semiHidden="0" w:uiPriority="65" w:unhideWhenUsed="0"/>
+    <w:lsdException w:name="Medium List 2 Accent 5" w:semiHidden="0" w:uiPriority="66" w:unhideWhenUsed="0"/>
+    <w:lsdException w:name="Medium Grid 1 Accent 5" w:semiHidden="0" w:uiPriority="67" w:unhideWhenUsed="0"/>
+    <w:lsdException w:name="Medium Grid 2 Accent 5" w:semiHidden="0" w:uiPriority="68" w:unhideWhenUsed="0"/>
+    <w:lsdException w:name="Medium Grid 3 Accent 5" w:semiHidden="0" w:uiPriority="69" w:unhideWhenUsed="0"/>
+    <w:lsdException w:name="Dark List Accent 5" w:semiHidden="0" w:uiPriority="70" w:unhideWhenUsed="0"/>
+    <w:lsdException w:name="Colorful Shading Accent 5" w:semiHidden="0" w:uiPriority="71" w:unhideWhenUsed="0"/>
+    <w:lsdException w:name="Colorful List Accent 5" w:semiHidden="0" w:uiPriority="72" w:unhideWhenUsed="0"/>
+    <w:lsdException w:name="Colorful Grid Accent 5" w:semiHidden="0" w:uiPriority="73" w:unhideWhenUsed="0"/>
+    <w:lsdException w:name="Light Shading Accent 6" w:semiHidden="0" w:uiPriority="60" w:unhideWhenUsed="0"/>
+    <w:lsdException w:name="Light List Accent 6" w:semiHidden="0" w:uiPriority="61" w:unhideWhenUsed="0"/>
+    <w:lsdException w:name="Light Grid Accent 6" w:semiHidden="0" w:uiPriority="62" w:unhideWhenUsed="0"/>
+    <w:lsdException w:name="Medium Shading 1 Accent 6" w:semiHidden="0" w:uiPriority="63" w:unhideWhenUsed="0"/>
+    <w:lsdException w:name="Medium Shading 2 Accent 6" w:semiHidden="0" w:uiPriority="64" w:unhideWhenUsed="0"/>
+    <w:lsdException w:name="Medium List 1 Accent 6" w:semiHidden="0" w:uiPriority="65" w:unhideWhenUsed="0"/>
+    <w:lsdException w:name="Medium List 2 Accent 6" w:semiHidden="0" w:uiPriority="66" w:unhideWhenUsed="0"/>
+    <w:lsdException w:name="Medium Grid 1 Accent 6" w:semiHidden="0" w:uiPriority="67" w:unhideWhenUsed="0"/>
+    <w:lsdException w:name="Medium Grid 2 Accent 6" w:semiHidden="0" w:uiPriority="68" w:unhideWhenUsed="0"/>
+    <w:lsdException w:name="Medium Grid 3 Accent 6" w:semiHidden="0" w:uiPriority="69" w:unhideWhenUsed="0"/>
+    <w:lsdException w:name="Dark List Accent 6" w:semiHidden="0" w:uiPriority="70" w:unhideWhenUsed="0"/>
+    <w:lsdException w:name="Colorful Shading Accent 6" w:semiHidden="0" w:uiPriority="71" w:unhideWhenUsed="0"/>
+    <w:lsdException w:name="Colorful List Accent 6" w:semiHidden="0" w:uiPriority="72" w:unhideWhenUsed="0"/>
+    <w:lsdException w:name="Colorful Grid Accent 6" w:semiHidden="0" w:uiPriority="73" w:unhideWhenUsed="0"/>
+    <w:lsdException w:name="Subtle Emphasis" w:semiHidden="0" w:uiPriority="19" w:unhideWhenUsed="0" w:qFormat="1"/>
+    <w:lsdException w:name="Intense Emphasis" w:semiHidden="0" w:uiPriority="21" w:unhideWhenUsed="0" w:qFormat="1"/>
+    <w:lsdException w:name="Subtle Reference" w:semiHidden="0" w:uiPriority="31" w:unhideWhenUsed="0" w:qFormat="1"/>
+    <w:lsdException w:name="Intense Reference" w:semiHidden="0" w:uiPriority="32" w:unhideWhenUsed="0" w:qFormat="1"/>
+    <w:lsdException w:name="Book Title" w:semiHidden="0" w:uiPriority="33" w:unhideWhenUsed="0" w:qFormat="1"/>
+    <w:lsdException w:name="Bibliography" w:uiPriority="37"/>
+    <w:lsdException w:name="TOC Heading" w:uiPriority="39" w:qFormat="1"/>
   </w:latentStyles>
   <w:style w:type="paragraph" w:default="1" w:styleId="Normal">
     <w:name w:val="Normal"/>

</xml_diff>